<commit_message>
docu 100% crud equipos
</commit_message>
<xml_diff>
--- a/Documentacion.docx
+++ b/Documentacion.docx
@@ -10,11 +10,13 @@
           <w:docPartUnique/>
         </w:docPartObj>
       </w:sdtPr>
+      <w:sdtEndPr/>
       <w:sdtContent>
         <w:p>
           <w:r>
             <w:rPr>
               <w:noProof/>
+              <w:lang w:val="en-US"/>
             </w:rPr>
             <mc:AlternateContent>
               <mc:Choice Requires="wpg">
@@ -283,6 +285,7 @@
           <w:r>
             <w:rPr>
               <w:noProof/>
+              <w:lang w:val="en-US"/>
             </w:rPr>
             <mc:AlternateContent>
               <mc:Choice Requires="wps">
@@ -356,6 +359,7 @@
                                   <w:dataBinding w:prefixMappings="xmlns:ns0='http://purl.org/dc/elements/1.1/' xmlns:ns1='http://schemas.openxmlformats.org/package/2006/metadata/core-properties' " w:xpath="/ns1:coreProperties[1]/ns0:creator[1]" w:storeItemID="{6C3C8BC8-F283-45AE-878A-BAB7291924A1}"/>
                                   <w:text/>
                                 </w:sdtPr>
+                                <w:sdtEndPr/>
                                 <w:sdtContent>
                                   <w:p>
                                     <w:pPr>
@@ -375,7 +379,7 @@
                                         <w:szCs w:val="28"/>
                                         <w:lang w:val="es-ES"/>
                                       </w:rPr>
-                                      <w:t xml:space="preserve">Jean Carlo Hernández, Marlon Reyes, Gerald Alvarado </w:t>
+                                      <w:t>Jean Carlo Hernández, Marlon Reyes, Gerald Alvarado</w:t>
                                     </w:r>
                                   </w:p>
                                 </w:sdtContent>
@@ -405,6 +409,7 @@
                                     <w:dataBinding w:prefixMappings="xmlns:ns0='http://schemas.microsoft.com/office/2006/coverPageProps' " w:xpath="/ns0:CoverPageProperties[1]/ns0:CompanyEmail[1]" w:storeItemID="{55AF091B-3C7A-41E3-B477-F2FDAA23CFDA}"/>
                                     <w:text/>
                                   </w:sdtPr>
+                                  <w:sdtEndPr/>
                                   <w:sdtContent>
                                     <w:r>
                                       <w:rPr>
@@ -459,6 +464,7 @@
                             <w:dataBinding w:prefixMappings="xmlns:ns0='http://purl.org/dc/elements/1.1/' xmlns:ns1='http://schemas.openxmlformats.org/package/2006/metadata/core-properties' " w:xpath="/ns1:coreProperties[1]/ns0:creator[1]" w:storeItemID="{6C3C8BC8-F283-45AE-878A-BAB7291924A1}"/>
                             <w:text/>
                           </w:sdtPr>
+                          <w:sdtEndPr/>
                           <w:sdtContent>
                             <w:p>
                               <w:pPr>
@@ -478,7 +484,7 @@
                                   <w:szCs w:val="28"/>
                                   <w:lang w:val="es-ES"/>
                                 </w:rPr>
-                                <w:t xml:space="preserve">Jean Carlo Hernández, Marlon Reyes, Gerald Alvarado </w:t>
+                                <w:t>Jean Carlo Hernández, Marlon Reyes, Gerald Alvarado</w:t>
                               </w:r>
                             </w:p>
                           </w:sdtContent>
@@ -508,6 +514,7 @@
                               <w:dataBinding w:prefixMappings="xmlns:ns0='http://schemas.microsoft.com/office/2006/coverPageProps' " w:xpath="/ns0:CoverPageProperties[1]/ns0:CompanyEmail[1]" w:storeItemID="{55AF091B-3C7A-41E3-B477-F2FDAA23CFDA}"/>
                               <w:text/>
                             </w:sdtPr>
+                            <w:sdtEndPr/>
                             <w:sdtContent>
                               <w:r>
                                 <w:rPr>
@@ -531,6 +538,7 @@
           <w:r>
             <w:rPr>
               <w:noProof/>
+              <w:lang w:val="en-US"/>
             </w:rPr>
             <mc:AlternateContent>
               <mc:Choice Requires="wps">
@@ -625,6 +633,7 @@
                                   <w:dataBinding w:prefixMappings="xmlns:ns0='http://schemas.microsoft.com/office/2006/coverPageProps' " w:xpath="/ns0:CoverPageProperties[1]/ns0:Abstract[1]" w:storeItemID="{55AF091B-3C7A-41E3-B477-F2FDAA23CFDA}"/>
                                   <w:text w:multiLine="1"/>
                                 </w:sdtPr>
+                                <w:sdtEndPr/>
                                 <w:sdtContent>
                                   <w:p>
                                     <w:pPr>
@@ -643,36 +652,8 @@
                                         <w:sz w:val="40"/>
                                         <w:szCs w:val="20"/>
                                       </w:rPr>
-                                      <w:t xml:space="preserve">Base de </w:t>
+                                      <w:t>Base de Datos Mundialista</w:t>
                                     </w:r>
-                                    <w:proofErr w:type="spellStart"/>
-                                    <w:r>
-                                      <w:rPr>
-                                        <w:color w:val="595959" w:themeColor="text1" w:themeTint="A6"/>
-                                        <w:sz w:val="40"/>
-                                        <w:szCs w:val="20"/>
-                                      </w:rPr>
-                                      <w:t>Datos</w:t>
-                                    </w:r>
-                                    <w:proofErr w:type="spellEnd"/>
-                                    <w:r>
-                                      <w:rPr>
-                                        <w:color w:val="595959" w:themeColor="text1" w:themeTint="A6"/>
-                                        <w:sz w:val="40"/>
-                                        <w:szCs w:val="20"/>
-                                      </w:rPr>
-                                      <w:t xml:space="preserve"> </w:t>
-                                    </w:r>
-                                    <w:proofErr w:type="spellStart"/>
-                                    <w:r>
-                                      <w:rPr>
-                                        <w:color w:val="595959" w:themeColor="text1" w:themeTint="A6"/>
-                                        <w:sz w:val="40"/>
-                                        <w:szCs w:val="20"/>
-                                      </w:rPr>
-                                      <w:t>Mundialista</w:t>
-                                    </w:r>
-                                    <w:proofErr w:type="spellEnd"/>
                                   </w:p>
                                 </w:sdtContent>
                               </w:sdt>
@@ -797,6 +778,7 @@
           <w:r>
             <w:rPr>
               <w:noProof/>
+              <w:lang w:val="en-US"/>
             </w:rPr>
             <mc:AlternateContent>
               <mc:Choice Requires="wps">
@@ -911,6 +893,7 @@
                                   <w:dataBinding w:prefixMappings="xmlns:ns0='http://purl.org/dc/elements/1.1/' xmlns:ns1='http://schemas.openxmlformats.org/package/2006/metadata/core-properties' " w:xpath="/ns1:coreProperties[1]/ns0:subject[1]" w:storeItemID="{6C3C8BC8-F283-45AE-878A-BAB7291924A1}"/>
                                   <w:text/>
                                 </w:sdtPr>
+                                <w:sdtEndPr/>
                                 <w:sdtContent>
                                   <w:p>
                                     <w:pPr>
@@ -1152,24 +1135,7 @@
           <w:sz w:val="28"/>
         </w:rPr>
         <w:tab/>
-      </w:r>
-      <w:proofErr w:type="spellStart"/>
-      <w:r>
-        <w:rPr>
-          <w:rFonts w:ascii="Arial" w:hAnsi="Arial" w:cs="Arial"/>
-          <w:b/>
-          <w:sz w:val="28"/>
-        </w:rPr>
-        <w:t>Pag</w:t>
-      </w:r>
-      <w:proofErr w:type="spellEnd"/>
-      <w:r>
-        <w:rPr>
-          <w:rFonts w:ascii="Arial" w:hAnsi="Arial" w:cs="Arial"/>
-          <w:b/>
-          <w:sz w:val="28"/>
-        </w:rPr>
-        <w:t xml:space="preserve"> 2</w:t>
+        <w:t>Pag 2</w:t>
       </w:r>
     </w:p>
     <w:p>
@@ -1248,24 +1214,7 @@
           <w:sz w:val="28"/>
         </w:rPr>
         <w:tab/>
-      </w:r>
-      <w:proofErr w:type="spellStart"/>
-      <w:r>
-        <w:rPr>
-          <w:rFonts w:ascii="Arial" w:hAnsi="Arial" w:cs="Arial"/>
-          <w:b/>
-          <w:sz w:val="28"/>
-        </w:rPr>
-        <w:t>Pag</w:t>
-      </w:r>
-      <w:proofErr w:type="spellEnd"/>
-      <w:r>
-        <w:rPr>
-          <w:rFonts w:ascii="Arial" w:hAnsi="Arial" w:cs="Arial"/>
-          <w:b/>
-          <w:sz w:val="28"/>
-        </w:rPr>
-        <w:t xml:space="preserve"> 14</w:t>
+        <w:t>Pag 14</w:t>
       </w:r>
     </w:p>
     <w:p>
@@ -1321,23 +1270,13 @@
         </w:rPr>
         <w:tab/>
       </w:r>
-      <w:proofErr w:type="spellStart"/>
       <w:r>
         <w:rPr>
           <w:rFonts w:ascii="Arial" w:hAnsi="Arial" w:cs="Arial"/>
           <w:b/>
           <w:sz w:val="28"/>
         </w:rPr>
-        <w:t>Pag</w:t>
-      </w:r>
-      <w:proofErr w:type="spellEnd"/>
-      <w:r>
-        <w:rPr>
-          <w:rFonts w:ascii="Arial" w:hAnsi="Arial" w:cs="Arial"/>
-          <w:b/>
-          <w:sz w:val="28"/>
-        </w:rPr>
-        <w:t xml:space="preserve"> 15</w:t>
+        <w:t>Pag 15</w:t>
       </w:r>
     </w:p>
     <w:p>
@@ -2356,23 +2295,7 @@
           <w:rFonts w:ascii="Arial" w:hAnsi="Arial" w:cs="Arial"/>
           <w:sz w:val="24"/>
         </w:rPr>
-        <w:t xml:space="preserve"> cabe recalcar que este Proyecto guarda muchas similitudes con el Proyecto #1, es decir, utiliza SQL y en nuestro caso, Java </w:t>
-      </w:r>
-      <w:proofErr w:type="spellStart"/>
-      <w:r>
-        <w:rPr>
-          <w:rFonts w:ascii="Arial" w:hAnsi="Arial" w:cs="Arial"/>
-          <w:sz w:val="24"/>
-        </w:rPr>
-        <w:t>Netbeans</w:t>
-      </w:r>
-      <w:proofErr w:type="spellEnd"/>
-      <w:r>
-        <w:rPr>
-          <w:rFonts w:ascii="Arial" w:hAnsi="Arial" w:cs="Arial"/>
-          <w:sz w:val="24"/>
-        </w:rPr>
-        <w:t>; por eso, algunas cosas son similares como la sintaxis consultas, y manejo de interfaces</w:t>
+        <w:t xml:space="preserve"> cabe recalcar que este Proyecto guarda muchas similitudes con el Proyecto #1, es decir, utiliza SQL y en nuestro caso, Java Netbeans; por eso, algunas cosas son similares como la sintaxis consultas, y manejo de interfaces</w:t>
       </w:r>
       <w:r>
         <w:rPr>
@@ -2425,25 +2348,7 @@
           <w:b/>
           <w:sz w:val="24"/>
         </w:rPr>
-        <w:t xml:space="preserve">2.1 Crear un </w:t>
-      </w:r>
-      <w:proofErr w:type="spellStart"/>
-      <w:r>
-        <w:rPr>
-          <w:rFonts w:ascii="Arial" w:hAnsi="Arial" w:cs="Arial"/>
-          <w:b/>
-          <w:sz w:val="24"/>
-        </w:rPr>
-        <w:t>Workspace</w:t>
-      </w:r>
-      <w:proofErr w:type="spellEnd"/>
-      <w:r>
-        <w:rPr>
-          <w:rFonts w:ascii="Arial" w:hAnsi="Arial" w:cs="Arial"/>
-          <w:b/>
-          <w:sz w:val="24"/>
-        </w:rPr>
-        <w:t xml:space="preserve"> en Oracle 11g</w:t>
+        <w:t>2.1 Crear un Workspace en Oracle 11g</w:t>
       </w:r>
     </w:p>
     <w:p>
@@ -2459,39 +2364,7 @@
           <w:rFonts w:ascii="Arial" w:hAnsi="Arial" w:cs="Arial"/>
           <w:sz w:val="24"/>
         </w:rPr>
-        <w:t xml:space="preserve">Para crear un </w:t>
-      </w:r>
-      <w:proofErr w:type="spellStart"/>
-      <w:r>
-        <w:rPr>
-          <w:rFonts w:ascii="Arial" w:hAnsi="Arial" w:cs="Arial"/>
-          <w:sz w:val="24"/>
-        </w:rPr>
-        <w:t>wokspace</w:t>
-      </w:r>
-      <w:proofErr w:type="spellEnd"/>
-      <w:r>
-        <w:rPr>
-          <w:rFonts w:ascii="Arial" w:hAnsi="Arial" w:cs="Arial"/>
-          <w:sz w:val="24"/>
-        </w:rPr>
-        <w:t xml:space="preserve">, se requiere de la instalación del software de Oracle que se puede conseguir en la página oficial del proveedor, las instrucciones e información para crear dicho </w:t>
-      </w:r>
-      <w:proofErr w:type="spellStart"/>
-      <w:r>
-        <w:rPr>
-          <w:rFonts w:ascii="Arial" w:hAnsi="Arial" w:cs="Arial"/>
-          <w:sz w:val="24"/>
-        </w:rPr>
-        <w:t>workspace</w:t>
-      </w:r>
-      <w:proofErr w:type="spellEnd"/>
-      <w:r>
-        <w:rPr>
-          <w:rFonts w:ascii="Arial" w:hAnsi="Arial" w:cs="Arial"/>
-          <w:sz w:val="24"/>
-        </w:rPr>
-        <w:t xml:space="preserve"> se obtuvieron del siguiente link:</w:t>
+        <w:t>Para crear un wokspace, se requiere de la instalación del software de Oracle que se puede conseguir en la página oficial del proveedor, las instrucciones e información para crear dicho workspace se obtuvieron del siguiente link:</w:t>
       </w:r>
     </w:p>
     <w:p>
@@ -2563,18 +2436,8 @@
           <w:b/>
           <w:sz w:val="24"/>
         </w:rPr>
-        <w:t xml:space="preserve">2.2 Crear una conexión en SQL </w:t>
-      </w:r>
-      <w:proofErr w:type="spellStart"/>
-      <w:r>
-        <w:rPr>
-          <w:rFonts w:ascii="Arial" w:hAnsi="Arial" w:cs="Arial"/>
-          <w:b/>
-          <w:sz w:val="24"/>
-        </w:rPr>
-        <w:t>Developer</w:t>
-      </w:r>
-      <w:proofErr w:type="spellEnd"/>
+        <w:t>2.2 Crear una conexión en SQL Developer</w:t>
+      </w:r>
     </w:p>
     <w:p>
       <w:pPr>
@@ -2589,39 +2452,7 @@
           <w:rFonts w:ascii="Arial" w:hAnsi="Arial" w:cs="Arial"/>
           <w:sz w:val="24"/>
         </w:rPr>
-        <w:t xml:space="preserve">Esta parte es verdaderamente sencilla, para crear una conexión entre Oracle XE y SQL </w:t>
-      </w:r>
-      <w:proofErr w:type="spellStart"/>
-      <w:r>
-        <w:rPr>
-          <w:rFonts w:ascii="Arial" w:hAnsi="Arial" w:cs="Arial"/>
-          <w:sz w:val="24"/>
-        </w:rPr>
-        <w:t>Developer</w:t>
-      </w:r>
-      <w:proofErr w:type="spellEnd"/>
-      <w:r>
-        <w:rPr>
-          <w:rFonts w:ascii="Arial" w:hAnsi="Arial" w:cs="Arial"/>
-          <w:sz w:val="24"/>
-        </w:rPr>
-        <w:t xml:space="preserve"> existe un ícono de cruz verde en la que se crea una conexión con nombre y se debe de ingresar </w:t>
-      </w:r>
-      <w:proofErr w:type="gramStart"/>
-      <w:r>
-        <w:rPr>
-          <w:rFonts w:ascii="Arial" w:hAnsi="Arial" w:cs="Arial"/>
-          <w:sz w:val="24"/>
-        </w:rPr>
-        <w:t>una credenciales</w:t>
-      </w:r>
-      <w:proofErr w:type="gramEnd"/>
-      <w:r>
-        <w:rPr>
-          <w:rFonts w:ascii="Arial" w:hAnsi="Arial" w:cs="Arial"/>
-          <w:sz w:val="24"/>
-        </w:rPr>
-        <w:t xml:space="preserve"> en dicha creación de la conexión.</w:t>
+        <w:t>Esta parte es verdaderamente sencilla, para crear una conexión entre Oracle XE y SQL Developer existe un ícono de cruz verde en la que se crea una conexión con nombre y se debe de ingresar una credenciales en dicha creación de la conexión.</w:t>
       </w:r>
     </w:p>
     <w:p>
@@ -2709,25 +2540,7 @@
           <w:b/>
           <w:sz w:val="24"/>
         </w:rPr>
-        <w:t xml:space="preserve">2.3 Crear una conexión entre Java </w:t>
-      </w:r>
-      <w:proofErr w:type="spellStart"/>
-      <w:r>
-        <w:rPr>
-          <w:rFonts w:ascii="Arial" w:hAnsi="Arial" w:cs="Arial"/>
-          <w:b/>
-          <w:sz w:val="24"/>
-        </w:rPr>
-        <w:t>Netbeans</w:t>
-      </w:r>
-      <w:proofErr w:type="spellEnd"/>
-      <w:r>
-        <w:rPr>
-          <w:rFonts w:ascii="Arial" w:hAnsi="Arial" w:cs="Arial"/>
-          <w:b/>
-          <w:sz w:val="24"/>
-        </w:rPr>
-        <w:t xml:space="preserve"> y Oracle BD</w:t>
+        <w:t>2.3 Crear una conexión entre Java Netbeans y Oracle BD</w:t>
       </w:r>
     </w:p>
     <w:p>
@@ -2743,71 +2556,7 @@
           <w:rFonts w:ascii="Arial" w:hAnsi="Arial" w:cs="Arial"/>
           <w:sz w:val="24"/>
         </w:rPr>
-        <w:t xml:space="preserve">Esta parte inicialmente requirió de investigación, pero a fin de cuentas es similar la conexión entre SQL Server – </w:t>
-      </w:r>
-      <w:proofErr w:type="spellStart"/>
-      <w:r>
-        <w:rPr>
-          <w:rFonts w:ascii="Arial" w:hAnsi="Arial" w:cs="Arial"/>
-          <w:sz w:val="24"/>
-        </w:rPr>
-        <w:t>Netbeans</w:t>
-      </w:r>
-      <w:proofErr w:type="spellEnd"/>
-      <w:r>
-        <w:rPr>
-          <w:rFonts w:ascii="Arial" w:hAnsi="Arial" w:cs="Arial"/>
-          <w:sz w:val="24"/>
-        </w:rPr>
-        <w:t xml:space="preserve"> y Oracle – </w:t>
-      </w:r>
-      <w:proofErr w:type="spellStart"/>
-      <w:r>
-        <w:rPr>
-          <w:rFonts w:ascii="Arial" w:hAnsi="Arial" w:cs="Arial"/>
-          <w:sz w:val="24"/>
-        </w:rPr>
-        <w:t>Netbeans</w:t>
-      </w:r>
-      <w:proofErr w:type="spellEnd"/>
-      <w:r>
-        <w:rPr>
-          <w:rFonts w:ascii="Arial" w:hAnsi="Arial" w:cs="Arial"/>
-          <w:sz w:val="24"/>
-        </w:rPr>
-        <w:t xml:space="preserve">. Precisa de los mismos elementos, llámense credenciales, puerto, URL de conexión, </w:t>
-      </w:r>
-      <w:proofErr w:type="spellStart"/>
-      <w:r>
-        <w:rPr>
-          <w:rFonts w:ascii="Arial" w:hAnsi="Arial" w:cs="Arial"/>
-          <w:sz w:val="24"/>
-        </w:rPr>
-        <w:t>etc</w:t>
-      </w:r>
-      <w:proofErr w:type="spellEnd"/>
-      <w:r>
-        <w:rPr>
-          <w:rFonts w:ascii="Arial" w:hAnsi="Arial" w:cs="Arial"/>
-          <w:sz w:val="24"/>
-        </w:rPr>
-        <w:t xml:space="preserve">; y brinda facilidades de prueba de comandos SQL y test de conexiones, a fin de </w:t>
-      </w:r>
-      <w:proofErr w:type="gramStart"/>
-      <w:r>
-        <w:rPr>
-          <w:rFonts w:ascii="Arial" w:hAnsi="Arial" w:cs="Arial"/>
-          <w:sz w:val="24"/>
-        </w:rPr>
-        <w:t>cuentas</w:t>
-      </w:r>
-      <w:proofErr w:type="gramEnd"/>
-      <w:r>
-        <w:rPr>
-          <w:rFonts w:ascii="Arial" w:hAnsi="Arial" w:cs="Arial"/>
-          <w:sz w:val="24"/>
-        </w:rPr>
-        <w:t xml:space="preserve"> es similar, pero de igual manera se adjuntan links de información y adquisición de software:</w:t>
+        <w:t>Esta parte inicialmente requirió de investigación, pero a fin de cuentas es similar la conexión entre SQL Server – Netbeans y Oracle – Netbeans. Precisa de los mismos elementos, llámense credenciales, puerto, URL de conexión, etc; y brinda facilidades de prueba de comandos SQL y test de conexiones, a fin de cuentas es similar, pero de igual manera se adjuntan links de información y adquisición de software:</w:t>
       </w:r>
     </w:p>
     <w:p>
@@ -2866,23 +2615,7 @@
           <w:rFonts w:ascii="Arial" w:hAnsi="Arial" w:cs="Arial"/>
           <w:sz w:val="24"/>
         </w:rPr>
-        <w:t xml:space="preserve">Para realizar la conexión a </w:t>
-      </w:r>
-      <w:proofErr w:type="spellStart"/>
-      <w:r>
-        <w:rPr>
-          <w:rFonts w:ascii="Arial" w:hAnsi="Arial" w:cs="Arial"/>
-          <w:sz w:val="24"/>
-        </w:rPr>
-        <w:t>Netbeans</w:t>
-      </w:r>
-      <w:proofErr w:type="spellEnd"/>
-      <w:r>
-        <w:rPr>
-          <w:rFonts w:ascii="Arial" w:hAnsi="Arial" w:cs="Arial"/>
-          <w:sz w:val="24"/>
-        </w:rPr>
-        <w:t>, se echó un vistazo al siguiente link:</w:t>
+        <w:t>Para realizar la conexión a Netbeans, se echó un vistazo al siguiente link:</w:t>
       </w:r>
     </w:p>
     <w:p>
@@ -2926,23 +2659,7 @@
           <w:rFonts w:ascii="Arial" w:hAnsi="Arial" w:cs="Arial"/>
           <w:sz w:val="24"/>
         </w:rPr>
-        <w:t xml:space="preserve">Esto es lo que nos requirió de investigación, lo demás se cubrió con conocimientos previos del Proyecto #1 de Bases de </w:t>
-      </w:r>
-      <w:proofErr w:type="spellStart"/>
-      <w:r>
-        <w:rPr>
-          <w:rFonts w:ascii="Arial" w:hAnsi="Arial" w:cs="Arial"/>
-          <w:sz w:val="24"/>
-        </w:rPr>
-        <w:t>Datoa</w:t>
-      </w:r>
-      <w:proofErr w:type="spellEnd"/>
-      <w:r>
-        <w:rPr>
-          <w:rFonts w:ascii="Arial" w:hAnsi="Arial" w:cs="Arial"/>
-          <w:sz w:val="24"/>
-        </w:rPr>
-        <w:t xml:space="preserve"> 1, proyectos programados de cursos previos y material del curso. </w:t>
+        <w:t xml:space="preserve">Esto es lo que nos requirió de investigación, lo demás se cubrió con conocimientos previos del Proyecto #1 de Bases de Datoa 1, proyectos programados de cursos previos y material del curso. </w:t>
       </w:r>
     </w:p>
     <w:p>
@@ -3318,23 +3035,7 @@
           <w:rFonts w:ascii="Arial" w:hAnsi="Arial" w:cs="Arial"/>
           <w:sz w:val="24"/>
         </w:rPr>
-        <w:t xml:space="preserve">Se utilizan en el </w:t>
-      </w:r>
-      <w:proofErr w:type="spellStart"/>
-      <w:r>
-        <w:rPr>
-          <w:rFonts w:ascii="Arial" w:hAnsi="Arial" w:cs="Arial"/>
-          <w:sz w:val="24"/>
-        </w:rPr>
-        <w:t>Read</w:t>
-      </w:r>
-      <w:proofErr w:type="spellEnd"/>
-      <w:r>
-        <w:rPr>
-          <w:rFonts w:ascii="Arial" w:hAnsi="Arial" w:cs="Arial"/>
-          <w:sz w:val="24"/>
-        </w:rPr>
-        <w:t xml:space="preserve"> o Leer en la parte de CRUD de equipos.</w:t>
+        <w:t>Se utilizan en el Read o Leer en la parte de CRUD de equipos.</w:t>
       </w:r>
     </w:p>
     <w:p>
@@ -3443,23 +3144,7 @@
           <w:rFonts w:ascii="Arial" w:hAnsi="Arial" w:cs="Arial"/>
           <w:sz w:val="24"/>
         </w:rPr>
-        <w:t xml:space="preserve">Creación de elementos en SQL: en esta parte se cuentan los procedimientos, las vistas </w:t>
-      </w:r>
-      <w:proofErr w:type="spellStart"/>
-      <w:r>
-        <w:rPr>
-          <w:rFonts w:ascii="Arial" w:hAnsi="Arial" w:cs="Arial"/>
-          <w:sz w:val="24"/>
-        </w:rPr>
-        <w:t>etc</w:t>
-      </w:r>
-      <w:proofErr w:type="spellEnd"/>
-      <w:r>
-        <w:rPr>
-          <w:rFonts w:ascii="Arial" w:hAnsi="Arial" w:cs="Arial"/>
-          <w:sz w:val="24"/>
-        </w:rPr>
-        <w:t xml:space="preserve">; esta parte se vio reforzada al exigirse crear al menos 2 de cada uno. </w:t>
+        <w:t xml:space="preserve">Creación de elementos en SQL: en esta parte se cuentan los procedimientos, las vistas etc; esta parte se vio reforzada al exigirse crear al menos 2 de cada uno. </w:t>
       </w:r>
       <w:r>
         <w:rPr>
@@ -3503,23 +3188,7 @@
           <w:rFonts w:ascii="Arial" w:hAnsi="Arial" w:cs="Arial"/>
           <w:sz w:val="24"/>
         </w:rPr>
-        <w:t xml:space="preserve">Como parte final, se hace una especial anotación al trabajo en equipo, con el presente trabajo se pudo valorar la importancia del mencionado trabajo en equipo para elaborar un proyecto, al estar involucradas varias personas y que estas aporten ideas, destrezas y conocimientos </w:t>
-      </w:r>
-      <w:proofErr w:type="spellStart"/>
-      <w:r>
-        <w:rPr>
-          <w:rFonts w:ascii="Arial" w:hAnsi="Arial" w:cs="Arial"/>
-          <w:sz w:val="24"/>
-        </w:rPr>
-        <w:t>sepudo</w:t>
-      </w:r>
-      <w:proofErr w:type="spellEnd"/>
-      <w:r>
-        <w:rPr>
-          <w:rFonts w:ascii="Arial" w:hAnsi="Arial" w:cs="Arial"/>
-          <w:sz w:val="24"/>
-        </w:rPr>
-        <w:t xml:space="preserve"> desarrollar un mejor trabajo a que si se fuera hecho individualmente, si bien ella implementación dista de ser perfecta, se pudo realizar un trabajo del que los miembros del equipo estamos satisfechos.</w:t>
+        <w:t>Como parte final, se hace una especial anotación al trabajo en equipo, con el presente trabajo se pudo valorar la importancia del mencionado trabajo en equipo para elaborar un proyecto, al estar involucradas varias personas y que estas aporten ideas, destrezas y conocimientos sepudo desarrollar un mejor trabajo a que si se fuera hecho individualmente, si bien ella implementación dista de ser perfecta, se pudo realizar un trabajo del que los miembros del equipo estamos satisfechos.</w:t>
       </w:r>
     </w:p>
     <w:p>
@@ -3557,7 +3226,6 @@
                 <w:sz w:val="18"/>
               </w:rPr>
             </w:pPr>
-            <w:proofErr w:type="spellStart"/>
             <w:r>
               <w:rPr>
                 <w:b/>
@@ -3568,7 +3236,6 @@
               <w:lastRenderedPageBreak/>
               <w:t>Concepto</w:t>
             </w:r>
-            <w:proofErr w:type="spellEnd"/>
           </w:p>
         </w:tc>
         <w:tc>
@@ -3583,7 +3250,6 @@
                 <w:sz w:val="18"/>
               </w:rPr>
             </w:pPr>
-            <w:proofErr w:type="spellStart"/>
             <w:r>
               <w:rPr>
                 <w:b/>
@@ -3593,7 +3259,6 @@
               </w:rPr>
               <w:t>Puntos</w:t>
             </w:r>
-            <w:proofErr w:type="spellEnd"/>
           </w:p>
         </w:tc>
         <w:tc>
@@ -3609,7 +3274,6 @@
                 <w:sz w:val="18"/>
               </w:rPr>
             </w:pPr>
-            <w:proofErr w:type="spellStart"/>
             <w:r>
               <w:rPr>
                 <w:b/>
@@ -3617,9 +3281,23 @@
                 <w:sz w:val="18"/>
                 <w:szCs w:val="20"/>
               </w:rPr>
-              <w:t>Puntos</w:t>
+              <w:t>Puntos Obtenidos</w:t>
             </w:r>
-            <w:proofErr w:type="spellEnd"/>
+          </w:p>
+        </w:tc>
+        <w:tc>
+          <w:tcPr>
+            <w:tcW w:w="1027" w:type="dxa"/>
+          </w:tcPr>
+          <w:p>
+            <w:pPr>
+              <w:pStyle w:val="Default"/>
+              <w:jc w:val="center"/>
+              <w:rPr>
+                <w:b/>
+                <w:sz w:val="18"/>
+              </w:rPr>
+            </w:pPr>
             <w:r>
               <w:rPr>
                 <w:b/>
@@ -3627,9 +3305,23 @@
                 <w:sz w:val="18"/>
                 <w:szCs w:val="20"/>
               </w:rPr>
-              <w:t xml:space="preserve"> </w:t>
+              <w:t>Avance 100/%/0</w:t>
             </w:r>
-            <w:proofErr w:type="spellStart"/>
+          </w:p>
+        </w:tc>
+        <w:tc>
+          <w:tcPr>
+            <w:tcW w:w="2737" w:type="dxa"/>
+          </w:tcPr>
+          <w:p>
+            <w:pPr>
+              <w:pStyle w:val="Default"/>
+              <w:jc w:val="center"/>
+              <w:rPr>
+                <w:b/>
+                <w:sz w:val="18"/>
+              </w:rPr>
+            </w:pPr>
             <w:r>
               <w:rPr>
                 <w:b/>
@@ -3637,90 +3329,8 @@
                 <w:sz w:val="18"/>
                 <w:szCs w:val="20"/>
               </w:rPr>
-              <w:t>Obtenidos</w:t>
+              <w:t>Análisis de resultados</w:t>
             </w:r>
-            <w:proofErr w:type="spellEnd"/>
-          </w:p>
-        </w:tc>
-        <w:tc>
-          <w:tcPr>
-            <w:tcW w:w="1027" w:type="dxa"/>
-          </w:tcPr>
-          <w:p>
-            <w:pPr>
-              <w:pStyle w:val="Default"/>
-              <w:jc w:val="center"/>
-              <w:rPr>
-                <w:b/>
-                <w:sz w:val="18"/>
-              </w:rPr>
-            </w:pPr>
-            <w:proofErr w:type="spellStart"/>
-            <w:r>
-              <w:rPr>
-                <w:b/>
-                <w:bCs/>
-                <w:sz w:val="18"/>
-                <w:szCs w:val="20"/>
-              </w:rPr>
-              <w:t>Avance</w:t>
-            </w:r>
-            <w:proofErr w:type="spellEnd"/>
-            <w:r>
-              <w:rPr>
-                <w:b/>
-                <w:bCs/>
-                <w:sz w:val="18"/>
-                <w:szCs w:val="20"/>
-              </w:rPr>
-              <w:t xml:space="preserve"> 100/%/0</w:t>
-            </w:r>
-          </w:p>
-        </w:tc>
-        <w:tc>
-          <w:tcPr>
-            <w:tcW w:w="2737" w:type="dxa"/>
-          </w:tcPr>
-          <w:p>
-            <w:pPr>
-              <w:pStyle w:val="Default"/>
-              <w:jc w:val="center"/>
-              <w:rPr>
-                <w:b/>
-                <w:sz w:val="18"/>
-              </w:rPr>
-            </w:pPr>
-            <w:proofErr w:type="spellStart"/>
-            <w:r>
-              <w:rPr>
-                <w:b/>
-                <w:bCs/>
-                <w:sz w:val="18"/>
-                <w:szCs w:val="20"/>
-              </w:rPr>
-              <w:t>Análisis</w:t>
-            </w:r>
-            <w:proofErr w:type="spellEnd"/>
-            <w:r>
-              <w:rPr>
-                <w:b/>
-                <w:bCs/>
-                <w:sz w:val="18"/>
-                <w:szCs w:val="20"/>
-              </w:rPr>
-              <w:t xml:space="preserve"> de </w:t>
-            </w:r>
-            <w:proofErr w:type="spellStart"/>
-            <w:r>
-              <w:rPr>
-                <w:b/>
-                <w:bCs/>
-                <w:sz w:val="18"/>
-                <w:szCs w:val="20"/>
-              </w:rPr>
-              <w:t>resultados</w:t>
-            </w:r>
-            <w:proofErr w:type="spellEnd"/>
           </w:p>
         </w:tc>
       </w:tr>
@@ -3737,21 +3347,12 @@
                 <w:szCs w:val="16"/>
               </w:rPr>
             </w:pPr>
-            <w:proofErr w:type="spellStart"/>
             <w:r>
               <w:rPr>
                 <w:sz w:val="16"/>
                 <w:szCs w:val="16"/>
               </w:rPr>
-              <w:t>Diseño</w:t>
-            </w:r>
-            <w:proofErr w:type="spellEnd"/>
-            <w:r>
-              <w:rPr>
-                <w:sz w:val="16"/>
-                <w:szCs w:val="16"/>
-              </w:rPr>
-              <w:t xml:space="preserve"> conceptual</w:t>
+              <w:t>Diseño conceptual</w:t>
             </w:r>
           </w:p>
           <w:p>
@@ -3851,31 +3452,13 @@
                 <w:szCs w:val="16"/>
               </w:rPr>
             </w:pPr>
-            <w:proofErr w:type="spellStart"/>
             <w:r>
               <w:rPr>
                 <w:sz w:val="16"/>
                 <w:szCs w:val="16"/>
               </w:rPr>
-              <w:t>Diseño</w:t>
+              <w:t>Diseño lógico</w:t>
             </w:r>
-            <w:proofErr w:type="spellEnd"/>
-            <w:r>
-              <w:rPr>
-                <w:sz w:val="16"/>
-                <w:szCs w:val="16"/>
-              </w:rPr>
-              <w:t xml:space="preserve"> </w:t>
-            </w:r>
-            <w:proofErr w:type="spellStart"/>
-            <w:r>
-              <w:rPr>
-                <w:sz w:val="16"/>
-                <w:szCs w:val="16"/>
-              </w:rPr>
-              <w:t>lógico</w:t>
-            </w:r>
-            <w:proofErr w:type="spellEnd"/>
           </w:p>
           <w:p>
             <w:pPr>
@@ -3973,31 +3556,13 @@
                 <w:szCs w:val="16"/>
               </w:rPr>
             </w:pPr>
-            <w:proofErr w:type="spellStart"/>
             <w:r>
               <w:rPr>
                 <w:sz w:val="16"/>
                 <w:szCs w:val="16"/>
               </w:rPr>
-              <w:t>Diseño</w:t>
+              <w:t>Diseño físico</w:t>
             </w:r>
-            <w:proofErr w:type="spellEnd"/>
-            <w:r>
-              <w:rPr>
-                <w:sz w:val="16"/>
-                <w:szCs w:val="16"/>
-              </w:rPr>
-              <w:t xml:space="preserve"> </w:t>
-            </w:r>
-            <w:proofErr w:type="spellStart"/>
-            <w:r>
-              <w:rPr>
-                <w:sz w:val="16"/>
-                <w:szCs w:val="16"/>
-              </w:rPr>
-              <w:t>físico</w:t>
-            </w:r>
-            <w:proofErr w:type="spellEnd"/>
           </w:p>
           <w:p>
             <w:pPr>
@@ -4095,21 +3660,12 @@
                 <w:szCs w:val="16"/>
               </w:rPr>
             </w:pPr>
-            <w:proofErr w:type="spellStart"/>
             <w:r>
               <w:rPr>
                 <w:sz w:val="16"/>
                 <w:szCs w:val="16"/>
               </w:rPr>
-              <w:t>Consulta</w:t>
-            </w:r>
-            <w:proofErr w:type="spellEnd"/>
-            <w:r>
-              <w:rPr>
-                <w:sz w:val="16"/>
-                <w:szCs w:val="16"/>
-              </w:rPr>
-              <w:t xml:space="preserve"> DD</w:t>
+              <w:t>Consulta DD</w:t>
             </w:r>
           </w:p>
           <w:p>
@@ -4213,17 +3769,8 @@
                 <w:sz w:val="16"/>
                 <w:szCs w:val="16"/>
               </w:rPr>
-              <w:t xml:space="preserve">CRUD </w:t>
+              <w:t>CRUD Equipos</w:t>
             </w:r>
-            <w:proofErr w:type="spellStart"/>
-            <w:r>
-              <w:rPr>
-                <w:sz w:val="16"/>
-                <w:szCs w:val="16"/>
-              </w:rPr>
-              <w:t>Equipos</w:t>
-            </w:r>
-            <w:proofErr w:type="spellEnd"/>
           </w:p>
           <w:p>
             <w:pPr>
@@ -4284,6 +3831,15 @@
                 <w:szCs w:val="16"/>
               </w:rPr>
             </w:pPr>
+            <w:r>
+              <w:rPr>
+                <w:sz w:val="16"/>
+                <w:szCs w:val="16"/>
+              </w:rPr>
+              <w:t>100%</w:t>
+            </w:r>
+            <w:bookmarkStart w:id="0" w:name="_GoBack"/>
+            <w:bookmarkEnd w:id="0"/>
           </w:p>
         </w:tc>
         <w:tc>
@@ -4319,17 +3875,8 @@
                 <w:sz w:val="16"/>
                 <w:szCs w:val="16"/>
               </w:rPr>
-              <w:t xml:space="preserve">CRUD </w:t>
+              <w:t>CRUD Partidos</w:t>
             </w:r>
-            <w:proofErr w:type="spellStart"/>
-            <w:r>
-              <w:rPr>
-                <w:sz w:val="16"/>
-                <w:szCs w:val="16"/>
-              </w:rPr>
-              <w:t>Partidos</w:t>
-            </w:r>
-            <w:proofErr w:type="spellEnd"/>
           </w:p>
           <w:p>
             <w:pPr>
@@ -5713,43 +5260,7 @@
                 <w:szCs w:val="16"/>
                 <w:lang w:val="es-CR"/>
               </w:rPr>
-              <w:t xml:space="preserve">Muestra al usuario un cuadro de dialogo con los estadios registrados, al seleccionar uno, muestra la ubicación geográfica </w:t>
-            </w:r>
-            <w:proofErr w:type="gramStart"/>
-            <w:r>
-              <w:rPr>
-                <w:sz w:val="16"/>
-                <w:szCs w:val="16"/>
-                <w:lang w:val="es-CR"/>
-              </w:rPr>
-              <w:t>e  google</w:t>
-            </w:r>
-            <w:proofErr w:type="gramEnd"/>
-            <w:r>
-              <w:rPr>
-                <w:sz w:val="16"/>
-                <w:szCs w:val="16"/>
-                <w:lang w:val="es-CR"/>
-              </w:rPr>
-              <w:t xml:space="preserve"> </w:t>
-            </w:r>
-            <w:proofErr w:type="spellStart"/>
-            <w:r>
-              <w:rPr>
-                <w:sz w:val="16"/>
-                <w:szCs w:val="16"/>
-                <w:lang w:val="es-CR"/>
-              </w:rPr>
-              <w:t>maps</w:t>
-            </w:r>
-            <w:proofErr w:type="spellEnd"/>
-            <w:r>
-              <w:rPr>
-                <w:sz w:val="16"/>
-                <w:szCs w:val="16"/>
-                <w:lang w:val="es-CR"/>
-              </w:rPr>
-              <w:t xml:space="preserve"> de dicho estadio.</w:t>
+              <w:t>Muestra al usuario un cuadro de dialogo con los estadios registrados, al seleccionar uno, muestra la ubicación geográfica e  google maps de dicho estadio.</w:t>
             </w:r>
           </w:p>
           <w:p>
@@ -5892,7 +5403,6 @@
           <w:sz w:val="28"/>
         </w:rPr>
       </w:pPr>
-      <w:bookmarkStart w:id="0" w:name="_GoBack"/>
       <w:r>
         <w:rPr>
           <w:rFonts w:ascii="Arial" w:hAnsi="Arial" w:cs="Arial"/>
@@ -5902,7 +5412,6 @@
         <w:t>Rúbrica de Evaluación</w:t>
       </w:r>
     </w:p>
-    <w:bookmarkEnd w:id="0"/>
     <w:p>
       <w:pPr>
         <w:pStyle w:val="Prrafodelista"/>
@@ -5980,6 +5489,7 @@
         <w:docPartUnique/>
       </w:docPartObj>
     </w:sdtPr>
+    <w:sdtEndPr/>
     <w:sdtContent>
       <w:p>
         <w:pPr>
@@ -6000,7 +5510,7 @@
             <w:noProof/>
             <w:lang w:val="es-ES"/>
           </w:rPr>
-          <w:t>17</w:t>
+          <w:t>16</w:t>
         </w:r>
         <w:r>
           <w:fldChar w:fldCharType="end"/>

</xml_diff>